<commit_message>
Dash: 85% + Doc
</commit_message>
<xml_diff>
--- a/Diseño de una Dashboard basada en trading algorítmico para la toma de decisiones en mercado Forex por medio de recomendaciones.docx
+++ b/Diseño de una Dashboard basada en trading algorítmico para la toma de decisiones en mercado Forex por medio de recomendaciones.docx
@@ -84,63 +84,171 @@
           <w:sz w:val="28"/>
           <w:szCs w:val="28"/>
         </w:rPr>
-        <w:t xml:space="preserve"> es un sistema muy atractivo para los inversores que desean obtener beneficios a corto plazo, pero de muy alto riesgo para aquellos que desean beneficios a largo plazo [1]. Para operar en este mercado se utilizan los Brokers que son entidades en donde se ejecutan las órdenes del mercado, estas órdenes son ejecutadas por los traders que son las personas que invierten en los activos financieros [2]. </w:t>
-      </w:r>
-    </w:p>
-    <w:p>
-      <w:pPr>
-        <w:jc w:val="both"/>
-        <w:rPr>
-          <w:rFonts w:asciiTheme="majorHAnsi" w:hAnsiTheme="majorHAnsi" w:cstheme="majorHAnsi"/>
-          <w:sz w:val="28"/>
-          <w:szCs w:val="28"/>
-        </w:rPr>
-      </w:pPr>
-    </w:p>
-    <w:p>
-      <w:pPr>
-        <w:jc w:val="both"/>
-        <w:rPr>
-          <w:rFonts w:asciiTheme="majorHAnsi" w:hAnsiTheme="majorHAnsi" w:cstheme="majorHAnsi"/>
-          <w:sz w:val="28"/>
-          <w:szCs w:val="28"/>
-        </w:rPr>
-      </w:pPr>
-      <w:r>
-        <w:rPr>
-          <w:rFonts w:asciiTheme="majorHAnsi" w:hAnsiTheme="majorHAnsi" w:cstheme="majorHAnsi"/>
-          <w:sz w:val="28"/>
-          <w:szCs w:val="28"/>
-        </w:rPr>
-        <w:t xml:space="preserve">Normalmente, los traders utilizan indicadores financieros para realizar lo que comúnmente se conoce como análisis técnico, estos indicadores son en su mayoría cálculos matemáticos que se representan en algunas ocasiones dentro del mismo gráfico [3], sin embargo, también se puede mostrar en otro gráfico aparte y ayudan a los trader a identificar señales que suceden dentro del mercado y adelantarse a las operaciones para poder sacar el mayor beneficio posible. </w:t>
-      </w:r>
-    </w:p>
-    <w:p>
-      <w:pPr>
-        <w:jc w:val="both"/>
-        <w:rPr>
-          <w:rFonts w:asciiTheme="majorHAnsi" w:hAnsiTheme="majorHAnsi" w:cstheme="majorHAnsi"/>
-          <w:sz w:val="28"/>
-          <w:szCs w:val="28"/>
-        </w:rPr>
-      </w:pPr>
-    </w:p>
-    <w:p>
-      <w:pPr>
-        <w:jc w:val="both"/>
-        <w:rPr>
-          <w:rFonts w:asciiTheme="majorHAnsi" w:hAnsiTheme="majorHAnsi" w:cstheme="majorHAnsi"/>
-          <w:sz w:val="28"/>
-          <w:szCs w:val="28"/>
-        </w:rPr>
-      </w:pPr>
-      <w:r>
-        <w:rPr>
-          <w:rFonts w:asciiTheme="majorHAnsi" w:hAnsiTheme="majorHAnsi" w:cstheme="majorHAnsi"/>
-          <w:sz w:val="28"/>
-          <w:szCs w:val="28"/>
-        </w:rPr>
-        <w:t xml:space="preserve">Los indicadores de forex que usan los traders se pueden clasificar en dos categorías y son los </w:t>
+        <w:t xml:space="preserve"> es un sistema muy atractivo para los inversores que desean obtener beneficios a corto plazo, pero de muy alto riesgo para aquellos que desean beneficios a largo plazo [1]. Para operar en este mercado se utilizan los </w:t>
+      </w:r>
+      <w:proofErr w:type="spellStart"/>
+      <w:r>
+        <w:rPr>
+          <w:rFonts w:asciiTheme="majorHAnsi" w:hAnsiTheme="majorHAnsi" w:cstheme="majorHAnsi"/>
+          <w:sz w:val="28"/>
+          <w:szCs w:val="28"/>
+        </w:rPr>
+        <w:t>Brokers</w:t>
+      </w:r>
+      <w:proofErr w:type="spellEnd"/>
+      <w:r>
+        <w:rPr>
+          <w:rFonts w:asciiTheme="majorHAnsi" w:hAnsiTheme="majorHAnsi" w:cstheme="majorHAnsi"/>
+          <w:sz w:val="28"/>
+          <w:szCs w:val="28"/>
+        </w:rPr>
+        <w:t xml:space="preserve"> que son entidades en donde se ejecutan las órdenes del mercado, estas órdenes son ejecutadas por los </w:t>
+      </w:r>
+      <w:proofErr w:type="spellStart"/>
+      <w:r>
+        <w:rPr>
+          <w:rFonts w:asciiTheme="majorHAnsi" w:hAnsiTheme="majorHAnsi" w:cstheme="majorHAnsi"/>
+          <w:sz w:val="28"/>
+          <w:szCs w:val="28"/>
+        </w:rPr>
+        <w:t>traders</w:t>
+      </w:r>
+      <w:proofErr w:type="spellEnd"/>
+      <w:r>
+        <w:rPr>
+          <w:rFonts w:asciiTheme="majorHAnsi" w:hAnsiTheme="majorHAnsi" w:cstheme="majorHAnsi"/>
+          <w:sz w:val="28"/>
+          <w:szCs w:val="28"/>
+        </w:rPr>
+        <w:t xml:space="preserve"> que son las personas que invierten en los activos financieros [2]. </w:t>
+      </w:r>
+    </w:p>
+    <w:p>
+      <w:pPr>
+        <w:jc w:val="both"/>
+        <w:rPr>
+          <w:rFonts w:asciiTheme="majorHAnsi" w:hAnsiTheme="majorHAnsi" w:cstheme="majorHAnsi"/>
+          <w:sz w:val="28"/>
+          <w:szCs w:val="28"/>
+        </w:rPr>
+      </w:pPr>
+    </w:p>
+    <w:p>
+      <w:pPr>
+        <w:jc w:val="both"/>
+        <w:rPr>
+          <w:rFonts w:asciiTheme="majorHAnsi" w:hAnsiTheme="majorHAnsi" w:cstheme="majorHAnsi"/>
+          <w:sz w:val="28"/>
+          <w:szCs w:val="28"/>
+        </w:rPr>
+      </w:pPr>
+      <w:r>
+        <w:rPr>
+          <w:rFonts w:asciiTheme="majorHAnsi" w:hAnsiTheme="majorHAnsi" w:cstheme="majorHAnsi"/>
+          <w:sz w:val="28"/>
+          <w:szCs w:val="28"/>
+        </w:rPr>
+        <w:t xml:space="preserve">Normalmente, los </w:t>
+      </w:r>
+      <w:proofErr w:type="spellStart"/>
+      <w:r>
+        <w:rPr>
+          <w:rFonts w:asciiTheme="majorHAnsi" w:hAnsiTheme="majorHAnsi" w:cstheme="majorHAnsi"/>
+          <w:sz w:val="28"/>
+          <w:szCs w:val="28"/>
+        </w:rPr>
+        <w:t>traders</w:t>
+      </w:r>
+      <w:proofErr w:type="spellEnd"/>
+      <w:r>
+        <w:rPr>
+          <w:rFonts w:asciiTheme="majorHAnsi" w:hAnsiTheme="majorHAnsi" w:cstheme="majorHAnsi"/>
+          <w:sz w:val="28"/>
+          <w:szCs w:val="28"/>
+        </w:rPr>
+        <w:t xml:space="preserve"> utilizan indicadores financieros para realizar lo que comúnmente se conoce como análisis técnico, estos indicadores son en su mayoría cálculos matemáticos que se representan en algunas ocasiones dentro del mismo gráfico [3], sin embargo, también se puede mostrar en otro gráfico aparte y ayudan a los </w:t>
+      </w:r>
+      <w:proofErr w:type="spellStart"/>
+      <w:r>
+        <w:rPr>
+          <w:rFonts w:asciiTheme="majorHAnsi" w:hAnsiTheme="majorHAnsi" w:cstheme="majorHAnsi"/>
+          <w:sz w:val="28"/>
+          <w:szCs w:val="28"/>
+        </w:rPr>
+        <w:t>trader</w:t>
+      </w:r>
+      <w:proofErr w:type="spellEnd"/>
+      <w:r>
+        <w:rPr>
+          <w:rFonts w:asciiTheme="majorHAnsi" w:hAnsiTheme="majorHAnsi" w:cstheme="majorHAnsi"/>
+          <w:sz w:val="28"/>
+          <w:szCs w:val="28"/>
+        </w:rPr>
+        <w:t xml:space="preserve"> a identificar señales que suceden dentro del mercado y adelantarse a las operaciones para poder sacar el mayor beneficio posible. </w:t>
+      </w:r>
+    </w:p>
+    <w:p>
+      <w:pPr>
+        <w:jc w:val="both"/>
+        <w:rPr>
+          <w:rFonts w:asciiTheme="majorHAnsi" w:hAnsiTheme="majorHAnsi" w:cstheme="majorHAnsi"/>
+          <w:sz w:val="28"/>
+          <w:szCs w:val="28"/>
+        </w:rPr>
+      </w:pPr>
+    </w:p>
+    <w:p>
+      <w:pPr>
+        <w:jc w:val="both"/>
+        <w:rPr>
+          <w:rFonts w:asciiTheme="majorHAnsi" w:hAnsiTheme="majorHAnsi" w:cstheme="majorHAnsi"/>
+          <w:sz w:val="28"/>
+          <w:szCs w:val="28"/>
+        </w:rPr>
+      </w:pPr>
+      <w:r>
+        <w:rPr>
+          <w:rFonts w:asciiTheme="majorHAnsi" w:hAnsiTheme="majorHAnsi" w:cstheme="majorHAnsi"/>
+          <w:sz w:val="28"/>
+          <w:szCs w:val="28"/>
+        </w:rPr>
+        <w:t xml:space="preserve">Los indicadores de </w:t>
+      </w:r>
+      <w:proofErr w:type="spellStart"/>
+      <w:r>
+        <w:rPr>
+          <w:rFonts w:asciiTheme="majorHAnsi" w:hAnsiTheme="majorHAnsi" w:cstheme="majorHAnsi"/>
+          <w:sz w:val="28"/>
+          <w:szCs w:val="28"/>
+        </w:rPr>
+        <w:t>forex</w:t>
+      </w:r>
+      <w:proofErr w:type="spellEnd"/>
+      <w:r>
+        <w:rPr>
+          <w:rFonts w:asciiTheme="majorHAnsi" w:hAnsiTheme="majorHAnsi" w:cstheme="majorHAnsi"/>
+          <w:sz w:val="28"/>
+          <w:szCs w:val="28"/>
+        </w:rPr>
+        <w:t xml:space="preserve"> que usan los </w:t>
+      </w:r>
+      <w:proofErr w:type="spellStart"/>
+      <w:r>
+        <w:rPr>
+          <w:rFonts w:asciiTheme="majorHAnsi" w:hAnsiTheme="majorHAnsi" w:cstheme="majorHAnsi"/>
+          <w:sz w:val="28"/>
+          <w:szCs w:val="28"/>
+        </w:rPr>
+        <w:t>traders</w:t>
+      </w:r>
+      <w:proofErr w:type="spellEnd"/>
+      <w:r>
+        <w:rPr>
+          <w:rFonts w:asciiTheme="majorHAnsi" w:hAnsiTheme="majorHAnsi" w:cstheme="majorHAnsi"/>
+          <w:sz w:val="28"/>
+          <w:szCs w:val="28"/>
+        </w:rPr>
+        <w:t xml:space="preserve"> se pueden clasificar en dos categorías y son los </w:t>
       </w:r>
       <w:r>
         <w:rPr>
@@ -334,8 +442,36 @@
                 <w:sz w:val="28"/>
                 <w:szCs w:val="28"/>
               </w:rPr>
-              <w:t>Medias Móviles o Moving Average</w:t>
+              <w:t xml:space="preserve">Medias Móviles o </w:t>
             </w:r>
+            <w:proofErr w:type="spellStart"/>
+            <w:r>
+              <w:rPr>
+                <w:rFonts w:asciiTheme="majorHAnsi" w:hAnsiTheme="majorHAnsi" w:cstheme="majorHAnsi"/>
+                <w:sz w:val="28"/>
+                <w:szCs w:val="28"/>
+              </w:rPr>
+              <w:t>Moving</w:t>
+            </w:r>
+            <w:proofErr w:type="spellEnd"/>
+            <w:r>
+              <w:rPr>
+                <w:rFonts w:asciiTheme="majorHAnsi" w:hAnsiTheme="majorHAnsi" w:cstheme="majorHAnsi"/>
+                <w:sz w:val="28"/>
+                <w:szCs w:val="28"/>
+              </w:rPr>
+              <w:t xml:space="preserve"> </w:t>
+            </w:r>
+            <w:proofErr w:type="spellStart"/>
+            <w:r>
+              <w:rPr>
+                <w:rFonts w:asciiTheme="majorHAnsi" w:hAnsiTheme="majorHAnsi" w:cstheme="majorHAnsi"/>
+                <w:sz w:val="28"/>
+                <w:szCs w:val="28"/>
+              </w:rPr>
+              <w:t>Average</w:t>
+            </w:r>
+            <w:proofErr w:type="spellEnd"/>
           </w:p>
           <w:p>
             <w:pPr>
@@ -584,63 +720,189 @@
           <w:szCs w:val="28"/>
         </w:rPr>
         <w:lastRenderedPageBreak/>
-        <w:t xml:space="preserve">Estos indicadores se pueden programar desde 0 debido a que son expresiones matemáticas elementales, sin embargo con el objetivo de evitar errores de programación y para facilitar su implementación se han diseñado librerías en python, entre ellas la más utilizada es tab-lib que es un sistema de código abierto diseñado en 1999 por Mario Fortier como un pasatiempo que luego se convirtió en una de las herramientas para análisis técnico más utilizada por aplicaciones comerciales, privadas y de código abierto [5]. </w:t>
-      </w:r>
-    </w:p>
-    <w:p>
-      <w:pPr>
-        <w:jc w:val="both"/>
-        <w:rPr>
-          <w:rFonts w:asciiTheme="majorHAnsi" w:hAnsiTheme="majorHAnsi" w:cstheme="majorHAnsi"/>
-          <w:sz w:val="28"/>
-          <w:szCs w:val="28"/>
-        </w:rPr>
-      </w:pPr>
-    </w:p>
-    <w:p>
-      <w:pPr>
-        <w:jc w:val="both"/>
-        <w:rPr>
-          <w:rFonts w:asciiTheme="majorHAnsi" w:hAnsiTheme="majorHAnsi" w:cstheme="majorHAnsi"/>
-          <w:sz w:val="28"/>
-          <w:szCs w:val="28"/>
-        </w:rPr>
-      </w:pPr>
-      <w:r>
-        <w:rPr>
-          <w:rFonts w:asciiTheme="majorHAnsi" w:hAnsiTheme="majorHAnsi" w:cstheme="majorHAnsi"/>
-          <w:sz w:val="28"/>
-          <w:szCs w:val="28"/>
-        </w:rPr>
-        <w:t xml:space="preserve">Uno de los problemas que existen en lo relacionado a las operaciones financieras en forex es que muchos inversores no entienden los indicadores o no saben cómo usarlos, ocasionando pérdidas en sus inversiones por no saber cuándo entrar o salir en una operación. </w:t>
-      </w:r>
-    </w:p>
-    <w:p>
-      <w:pPr>
-        <w:jc w:val="both"/>
-        <w:rPr>
-          <w:rFonts w:asciiTheme="majorHAnsi" w:hAnsiTheme="majorHAnsi" w:cstheme="majorHAnsi"/>
-          <w:sz w:val="28"/>
-          <w:szCs w:val="28"/>
-        </w:rPr>
-      </w:pPr>
-    </w:p>
-    <w:p>
-      <w:pPr>
-        <w:jc w:val="both"/>
-        <w:rPr>
-          <w:rFonts w:asciiTheme="majorHAnsi" w:hAnsiTheme="majorHAnsi" w:cstheme="majorHAnsi"/>
-          <w:sz w:val="28"/>
-          <w:szCs w:val="28"/>
-        </w:rPr>
-      </w:pPr>
-      <w:r>
-        <w:rPr>
-          <w:rFonts w:asciiTheme="majorHAnsi" w:hAnsiTheme="majorHAnsi" w:cstheme="majorHAnsi"/>
-          <w:sz w:val="28"/>
-          <w:szCs w:val="28"/>
-        </w:rPr>
-        <w:t>Hoy en día con el auge y gran aceptación de python por programadores de todo el mundo, resulta muy útil diseñar herramientas para identificar y aproximar operaciones de compra y venta en el mercado forex, es por ello por lo que se ha diseñado este proyecto con el objetivo de facilitar a los traders sus operaciones y que cuenten con una herramienta que les permita tomar una decisión más confiable y minimizar el riesgo en sus inversiones.</w:t>
+        <w:t xml:space="preserve">Estos indicadores se pueden programar desde 0 debido a que son expresiones matemáticas elementales, sin embargo con el objetivo de evitar errores de programación y para facilitar su implementación se han diseñado librerías en </w:t>
+      </w:r>
+      <w:proofErr w:type="spellStart"/>
+      <w:r>
+        <w:rPr>
+          <w:rFonts w:asciiTheme="majorHAnsi" w:hAnsiTheme="majorHAnsi" w:cstheme="majorHAnsi"/>
+          <w:sz w:val="28"/>
+          <w:szCs w:val="28"/>
+        </w:rPr>
+        <w:t>python</w:t>
+      </w:r>
+      <w:proofErr w:type="spellEnd"/>
+      <w:r>
+        <w:rPr>
+          <w:rFonts w:asciiTheme="majorHAnsi" w:hAnsiTheme="majorHAnsi" w:cstheme="majorHAnsi"/>
+          <w:sz w:val="28"/>
+          <w:szCs w:val="28"/>
+        </w:rPr>
+        <w:t xml:space="preserve">, entre ellas la más utilizada es </w:t>
+      </w:r>
+      <w:proofErr w:type="spellStart"/>
+      <w:r>
+        <w:rPr>
+          <w:rFonts w:asciiTheme="majorHAnsi" w:hAnsiTheme="majorHAnsi" w:cstheme="majorHAnsi"/>
+          <w:sz w:val="28"/>
+          <w:szCs w:val="28"/>
+        </w:rPr>
+        <w:t>tab-lib</w:t>
+      </w:r>
+      <w:proofErr w:type="spellEnd"/>
+      <w:r>
+        <w:rPr>
+          <w:rFonts w:asciiTheme="majorHAnsi" w:hAnsiTheme="majorHAnsi" w:cstheme="majorHAnsi"/>
+          <w:sz w:val="28"/>
+          <w:szCs w:val="28"/>
+        </w:rPr>
+        <w:t xml:space="preserve"> que es un sistema de código abierto diseñado en 1999 por Mario </w:t>
+      </w:r>
+      <w:proofErr w:type="spellStart"/>
+      <w:r>
+        <w:rPr>
+          <w:rFonts w:asciiTheme="majorHAnsi" w:hAnsiTheme="majorHAnsi" w:cstheme="majorHAnsi"/>
+          <w:sz w:val="28"/>
+          <w:szCs w:val="28"/>
+        </w:rPr>
+        <w:t>Fortier</w:t>
+      </w:r>
+      <w:proofErr w:type="spellEnd"/>
+      <w:r>
+        <w:rPr>
+          <w:rFonts w:asciiTheme="majorHAnsi" w:hAnsiTheme="majorHAnsi" w:cstheme="majorHAnsi"/>
+          <w:sz w:val="28"/>
+          <w:szCs w:val="28"/>
+        </w:rPr>
+        <w:t xml:space="preserve"> como un pasatiempo que luego se convirtió en una de las herramientas para análisis técnico más utilizada por aplicaciones comerciales, privadas y de código abierto [5]. </w:t>
+      </w:r>
+    </w:p>
+    <w:p>
+      <w:pPr>
+        <w:jc w:val="both"/>
+        <w:rPr>
+          <w:rFonts w:asciiTheme="majorHAnsi" w:hAnsiTheme="majorHAnsi" w:cstheme="majorHAnsi"/>
+          <w:sz w:val="28"/>
+          <w:szCs w:val="28"/>
+        </w:rPr>
+      </w:pPr>
+    </w:p>
+    <w:p>
+      <w:pPr>
+        <w:jc w:val="both"/>
+        <w:rPr>
+          <w:rFonts w:asciiTheme="majorHAnsi" w:hAnsiTheme="majorHAnsi" w:cstheme="majorHAnsi"/>
+          <w:sz w:val="28"/>
+          <w:szCs w:val="28"/>
+        </w:rPr>
+      </w:pPr>
+      <w:r>
+        <w:rPr>
+          <w:rFonts w:asciiTheme="majorHAnsi" w:hAnsiTheme="majorHAnsi" w:cstheme="majorHAnsi"/>
+          <w:sz w:val="28"/>
+          <w:szCs w:val="28"/>
+        </w:rPr>
+        <w:t xml:space="preserve">Uno de los problemas que existen en lo relacionado a las operaciones financieras en </w:t>
+      </w:r>
+      <w:proofErr w:type="spellStart"/>
+      <w:r>
+        <w:rPr>
+          <w:rFonts w:asciiTheme="majorHAnsi" w:hAnsiTheme="majorHAnsi" w:cstheme="majorHAnsi"/>
+          <w:sz w:val="28"/>
+          <w:szCs w:val="28"/>
+        </w:rPr>
+        <w:t>forex</w:t>
+      </w:r>
+      <w:proofErr w:type="spellEnd"/>
+      <w:r>
+        <w:rPr>
+          <w:rFonts w:asciiTheme="majorHAnsi" w:hAnsiTheme="majorHAnsi" w:cstheme="majorHAnsi"/>
+          <w:sz w:val="28"/>
+          <w:szCs w:val="28"/>
+        </w:rPr>
+        <w:t xml:space="preserve"> es que muchos inversores no entienden los indicadores o no saben cómo usarlos, ocasionando pérdidas en sus inversiones por no saber cuándo entrar o salir en una operación. </w:t>
+      </w:r>
+    </w:p>
+    <w:p>
+      <w:pPr>
+        <w:jc w:val="both"/>
+        <w:rPr>
+          <w:rFonts w:asciiTheme="majorHAnsi" w:hAnsiTheme="majorHAnsi" w:cstheme="majorHAnsi"/>
+          <w:sz w:val="28"/>
+          <w:szCs w:val="28"/>
+        </w:rPr>
+      </w:pPr>
+    </w:p>
+    <w:p>
+      <w:pPr>
+        <w:jc w:val="both"/>
+        <w:rPr>
+          <w:rFonts w:asciiTheme="majorHAnsi" w:hAnsiTheme="majorHAnsi" w:cstheme="majorHAnsi"/>
+          <w:sz w:val="28"/>
+          <w:szCs w:val="28"/>
+        </w:rPr>
+      </w:pPr>
+      <w:r>
+        <w:rPr>
+          <w:rFonts w:asciiTheme="majorHAnsi" w:hAnsiTheme="majorHAnsi" w:cstheme="majorHAnsi"/>
+          <w:sz w:val="28"/>
+          <w:szCs w:val="28"/>
+        </w:rPr>
+        <w:t xml:space="preserve">Hoy en día con el auge y gran aceptación de </w:t>
+      </w:r>
+      <w:proofErr w:type="spellStart"/>
+      <w:r>
+        <w:rPr>
+          <w:rFonts w:asciiTheme="majorHAnsi" w:hAnsiTheme="majorHAnsi" w:cstheme="majorHAnsi"/>
+          <w:sz w:val="28"/>
+          <w:szCs w:val="28"/>
+        </w:rPr>
+        <w:t>python</w:t>
+      </w:r>
+      <w:proofErr w:type="spellEnd"/>
+      <w:r>
+        <w:rPr>
+          <w:rFonts w:asciiTheme="majorHAnsi" w:hAnsiTheme="majorHAnsi" w:cstheme="majorHAnsi"/>
+          <w:sz w:val="28"/>
+          <w:szCs w:val="28"/>
+        </w:rPr>
+        <w:t xml:space="preserve"> por programadores de todo el mundo, resulta muy útil diseñar herramientas para identificar y aproximar operaciones de compra y venta en el mercado </w:t>
+      </w:r>
+      <w:proofErr w:type="spellStart"/>
+      <w:r>
+        <w:rPr>
+          <w:rFonts w:asciiTheme="majorHAnsi" w:hAnsiTheme="majorHAnsi" w:cstheme="majorHAnsi"/>
+          <w:sz w:val="28"/>
+          <w:szCs w:val="28"/>
+        </w:rPr>
+        <w:t>forex</w:t>
+      </w:r>
+      <w:proofErr w:type="spellEnd"/>
+      <w:r>
+        <w:rPr>
+          <w:rFonts w:asciiTheme="majorHAnsi" w:hAnsiTheme="majorHAnsi" w:cstheme="majorHAnsi"/>
+          <w:sz w:val="28"/>
+          <w:szCs w:val="28"/>
+        </w:rPr>
+        <w:t xml:space="preserve">, es por ello por lo que se ha diseñado este proyecto con el objetivo de facilitar a los </w:t>
+      </w:r>
+      <w:proofErr w:type="spellStart"/>
+      <w:r>
+        <w:rPr>
+          <w:rFonts w:asciiTheme="majorHAnsi" w:hAnsiTheme="majorHAnsi" w:cstheme="majorHAnsi"/>
+          <w:sz w:val="28"/>
+          <w:szCs w:val="28"/>
+        </w:rPr>
+        <w:t>traders</w:t>
+      </w:r>
+      <w:proofErr w:type="spellEnd"/>
+      <w:r>
+        <w:rPr>
+          <w:rFonts w:asciiTheme="majorHAnsi" w:hAnsiTheme="majorHAnsi" w:cstheme="majorHAnsi"/>
+          <w:sz w:val="28"/>
+          <w:szCs w:val="28"/>
+        </w:rPr>
+        <w:t xml:space="preserve"> sus operaciones y que cuenten con una herramienta que les permita tomar una decisión más confiable y minimizar el riesgo en sus inversiones.</w:t>
       </w:r>
     </w:p>
     <w:p>
@@ -737,7 +999,43 @@
           <w:sz w:val="28"/>
           <w:szCs w:val="28"/>
         </w:rPr>
-        <w:t xml:space="preserve"> que permita a los traders aproximar comportamientos del mercado forex basado en trading algorítmico y análisis de indicadores?</w:t>
+        <w:t xml:space="preserve"> que permita a los </w:t>
+      </w:r>
+      <w:proofErr w:type="spellStart"/>
+      <w:r>
+        <w:rPr>
+          <w:rFonts w:asciiTheme="majorHAnsi" w:hAnsiTheme="majorHAnsi" w:cstheme="majorHAnsi"/>
+          <w:sz w:val="28"/>
+          <w:szCs w:val="28"/>
+        </w:rPr>
+        <w:t>traders</w:t>
+      </w:r>
+      <w:proofErr w:type="spellEnd"/>
+      <w:r>
+        <w:rPr>
+          <w:rFonts w:asciiTheme="majorHAnsi" w:hAnsiTheme="majorHAnsi" w:cstheme="majorHAnsi"/>
+          <w:sz w:val="28"/>
+          <w:szCs w:val="28"/>
+        </w:rPr>
+        <w:t xml:space="preserve"> aproximar comportamientos del mercado </w:t>
+      </w:r>
+      <w:proofErr w:type="spellStart"/>
+      <w:r>
+        <w:rPr>
+          <w:rFonts w:asciiTheme="majorHAnsi" w:hAnsiTheme="majorHAnsi" w:cstheme="majorHAnsi"/>
+          <w:sz w:val="28"/>
+          <w:szCs w:val="28"/>
+        </w:rPr>
+        <w:t>forex</w:t>
+      </w:r>
+      <w:proofErr w:type="spellEnd"/>
+      <w:r>
+        <w:rPr>
+          <w:rFonts w:asciiTheme="majorHAnsi" w:hAnsiTheme="majorHAnsi" w:cstheme="majorHAnsi"/>
+          <w:sz w:val="28"/>
+          <w:szCs w:val="28"/>
+        </w:rPr>
+        <w:t xml:space="preserve"> basado en trading algorítmico y análisis de indicadores?</w:t>
       </w:r>
     </w:p>
     <w:p>
@@ -826,6 +1124,7 @@
           <w:szCs w:val="28"/>
         </w:rPr>
       </w:pPr>
+      <w:proofErr w:type="spellStart"/>
       <w:r>
         <w:rPr>
           <w:rFonts w:asciiTheme="majorHAnsi" w:hAnsiTheme="majorHAnsi" w:cstheme="majorHAnsi"/>
@@ -834,15 +1133,35 @@
           <w:szCs w:val="28"/>
         </w:rPr>
         <w:lastRenderedPageBreak/>
-        <w:t xml:space="preserve">Trader: </w:t>
-      </w:r>
-      <w:r>
-        <w:rPr>
-          <w:rFonts w:asciiTheme="majorHAnsi" w:hAnsiTheme="majorHAnsi" w:cstheme="majorHAnsi"/>
-          <w:sz w:val="28"/>
-          <w:szCs w:val="28"/>
-        </w:rPr>
-        <w:t>Trader es todo aquel inversor o especulador que opera en los mercados financieros con la finalidad de obtener beneficios en el corto, medio o largo plazo.</w:t>
+        <w:t>Trader</w:t>
+      </w:r>
+      <w:proofErr w:type="spellEnd"/>
+      <w:r>
+        <w:rPr>
+          <w:rFonts w:asciiTheme="majorHAnsi" w:hAnsiTheme="majorHAnsi" w:cstheme="majorHAnsi"/>
+          <w:b/>
+          <w:sz w:val="28"/>
+          <w:szCs w:val="28"/>
+        </w:rPr>
+        <w:t xml:space="preserve">: </w:t>
+      </w:r>
+      <w:proofErr w:type="spellStart"/>
+      <w:r>
+        <w:rPr>
+          <w:rFonts w:asciiTheme="majorHAnsi" w:hAnsiTheme="majorHAnsi" w:cstheme="majorHAnsi"/>
+          <w:sz w:val="28"/>
+          <w:szCs w:val="28"/>
+        </w:rPr>
+        <w:t>Trader</w:t>
+      </w:r>
+      <w:proofErr w:type="spellEnd"/>
+      <w:r>
+        <w:rPr>
+          <w:rFonts w:asciiTheme="majorHAnsi" w:hAnsiTheme="majorHAnsi" w:cstheme="majorHAnsi"/>
+          <w:sz w:val="28"/>
+          <w:szCs w:val="28"/>
+        </w:rPr>
+        <w:t xml:space="preserve"> es todo aquel inversor o especulador que opera en los mercados financieros con la finalidad de obtener beneficios en el corto, medio o largo plazo.</w:t>
       </w:r>
     </w:p>
     <w:p>
@@ -967,7 +1286,47 @@
           <w:sz w:val="28"/>
           <w:szCs w:val="28"/>
         </w:rPr>
-        <w:t xml:space="preserve">Medias Móviles o Moving Average: </w:t>
+        <w:t xml:space="preserve">Medias Móviles o </w:t>
+      </w:r>
+      <w:proofErr w:type="spellStart"/>
+      <w:r>
+        <w:rPr>
+          <w:rFonts w:asciiTheme="majorHAnsi" w:hAnsiTheme="majorHAnsi" w:cstheme="majorHAnsi"/>
+          <w:b/>
+          <w:sz w:val="28"/>
+          <w:szCs w:val="28"/>
+        </w:rPr>
+        <w:t>Moving</w:t>
+      </w:r>
+      <w:proofErr w:type="spellEnd"/>
+      <w:r>
+        <w:rPr>
+          <w:rFonts w:asciiTheme="majorHAnsi" w:hAnsiTheme="majorHAnsi" w:cstheme="majorHAnsi"/>
+          <w:b/>
+          <w:sz w:val="28"/>
+          <w:szCs w:val="28"/>
+        </w:rPr>
+        <w:t xml:space="preserve"> </w:t>
+      </w:r>
+      <w:proofErr w:type="spellStart"/>
+      <w:r>
+        <w:rPr>
+          <w:rFonts w:asciiTheme="majorHAnsi" w:hAnsiTheme="majorHAnsi" w:cstheme="majorHAnsi"/>
+          <w:b/>
+          <w:sz w:val="28"/>
+          <w:szCs w:val="28"/>
+        </w:rPr>
+        <w:t>Average</w:t>
+      </w:r>
+      <w:proofErr w:type="spellEnd"/>
+      <w:r>
+        <w:rPr>
+          <w:rFonts w:asciiTheme="majorHAnsi" w:hAnsiTheme="majorHAnsi" w:cstheme="majorHAnsi"/>
+          <w:b/>
+          <w:sz w:val="28"/>
+          <w:szCs w:val="28"/>
+        </w:rPr>
+        <w:t xml:space="preserve">: </w:t>
       </w:r>
       <w:r>
         <w:rPr>
@@ -1070,7 +1429,25 @@
           <w:sz w:val="28"/>
           <w:szCs w:val="28"/>
         </w:rPr>
-        <w:t>El indicador Aroon es una herramienta del desarrollado en 1995 por Tushar Chande. Indica si un activo está en tendencia y qué tan fuerte es esa tendencia.</w:t>
+        <w:t xml:space="preserve">El indicador Aroon es una herramienta del desarrollado en 1995 por </w:t>
+      </w:r>
+      <w:proofErr w:type="spellStart"/>
+      <w:r>
+        <w:rPr>
+          <w:rFonts w:asciiTheme="majorHAnsi" w:hAnsiTheme="majorHAnsi" w:cstheme="majorHAnsi"/>
+          <w:sz w:val="28"/>
+          <w:szCs w:val="28"/>
+        </w:rPr>
+        <w:t>Tushar</w:t>
+      </w:r>
+      <w:proofErr w:type="spellEnd"/>
+      <w:r>
+        <w:rPr>
+          <w:rFonts w:asciiTheme="majorHAnsi" w:hAnsiTheme="majorHAnsi" w:cstheme="majorHAnsi"/>
+          <w:sz w:val="28"/>
+          <w:szCs w:val="28"/>
+        </w:rPr>
+        <w:t xml:space="preserve"> Chande. Indica si un activo está en tendencia y qué tan fuerte es esa tendencia.</w:t>
       </w:r>
     </w:p>
     <w:p>
@@ -1117,7 +1494,61 @@
           <w:sz w:val="28"/>
           <w:szCs w:val="28"/>
         </w:rPr>
-        <w:t>El ADX (Average Directional Index) es un indicador de análisis técnico, utilizado para conocer si los precios se encuentran en tendencia o en rango y para medir la fuerza de la tendencia.</w:t>
+        <w:t>El ADX (</w:t>
+      </w:r>
+      <w:proofErr w:type="spellStart"/>
+      <w:r>
+        <w:rPr>
+          <w:rFonts w:asciiTheme="majorHAnsi" w:hAnsiTheme="majorHAnsi" w:cstheme="majorHAnsi"/>
+          <w:sz w:val="28"/>
+          <w:szCs w:val="28"/>
+        </w:rPr>
+        <w:t>Average</w:t>
+      </w:r>
+      <w:proofErr w:type="spellEnd"/>
+      <w:r>
+        <w:rPr>
+          <w:rFonts w:asciiTheme="majorHAnsi" w:hAnsiTheme="majorHAnsi" w:cstheme="majorHAnsi"/>
+          <w:sz w:val="28"/>
+          <w:szCs w:val="28"/>
+        </w:rPr>
+        <w:t xml:space="preserve"> </w:t>
+      </w:r>
+      <w:proofErr w:type="spellStart"/>
+      <w:r>
+        <w:rPr>
+          <w:rFonts w:asciiTheme="majorHAnsi" w:hAnsiTheme="majorHAnsi" w:cstheme="majorHAnsi"/>
+          <w:sz w:val="28"/>
+          <w:szCs w:val="28"/>
+        </w:rPr>
+        <w:t>Directional</w:t>
+      </w:r>
+      <w:proofErr w:type="spellEnd"/>
+      <w:r>
+        <w:rPr>
+          <w:rFonts w:asciiTheme="majorHAnsi" w:hAnsiTheme="majorHAnsi" w:cstheme="majorHAnsi"/>
+          <w:sz w:val="28"/>
+          <w:szCs w:val="28"/>
+        </w:rPr>
+        <w:t xml:space="preserve"> </w:t>
+      </w:r>
+      <w:proofErr w:type="spellStart"/>
+      <w:r>
+        <w:rPr>
+          <w:rFonts w:asciiTheme="majorHAnsi" w:hAnsiTheme="majorHAnsi" w:cstheme="majorHAnsi"/>
+          <w:sz w:val="28"/>
+          <w:szCs w:val="28"/>
+        </w:rPr>
+        <w:t>Index</w:t>
+      </w:r>
+      <w:proofErr w:type="spellEnd"/>
+      <w:r>
+        <w:rPr>
+          <w:rFonts w:asciiTheme="majorHAnsi" w:hAnsiTheme="majorHAnsi" w:cstheme="majorHAnsi"/>
+          <w:sz w:val="28"/>
+          <w:szCs w:val="28"/>
+        </w:rPr>
+        <w:t>) es un indicador de análisis técnico, utilizado para conocer si los precios se encuentran en tendencia o en rango y para medir la fuerza de la tendencia.</w:t>
       </w:r>
     </w:p>
     <w:p>
@@ -1218,6 +1649,7 @@
           <w:szCs w:val="28"/>
         </w:rPr>
       </w:pPr>
+      <w:proofErr w:type="spellStart"/>
       <w:r>
         <w:rPr>
           <w:rFonts w:asciiTheme="majorHAnsi" w:hAnsiTheme="majorHAnsi" w:cstheme="majorHAnsi"/>
@@ -1226,16 +1658,47 @@
           <w:sz w:val="28"/>
           <w:szCs w:val="28"/>
         </w:rPr>
-        <w:t xml:space="preserve">Ichimoku: </w:t>
-      </w:r>
-      <w:r>
-        <w:rPr>
-          <w:rFonts w:asciiTheme="majorHAnsi" w:hAnsiTheme="majorHAnsi" w:cstheme="majorHAnsi"/>
+        <w:t>Ichimoku</w:t>
+      </w:r>
+      <w:proofErr w:type="spellEnd"/>
+      <w:r>
+        <w:rPr>
+          <w:rFonts w:asciiTheme="majorHAnsi" w:hAnsiTheme="majorHAnsi" w:cstheme="majorHAnsi"/>
+          <w:b/>
           <w:color w:val="181818"/>
           <w:sz w:val="28"/>
           <w:szCs w:val="28"/>
         </w:rPr>
-        <w:t>El indicador Ichimoku es un indicador técnico que, mediante cinco líneas complementarias que se añaden al gráfico tradicional de velas, trata de definir la tendencia general, dar señal de compra- venta o ver la fuerza de la señal que está dando el gráfico.</w:t>
+        <w:t xml:space="preserve">: </w:t>
+      </w:r>
+      <w:r>
+        <w:rPr>
+          <w:rFonts w:asciiTheme="majorHAnsi" w:hAnsiTheme="majorHAnsi" w:cstheme="majorHAnsi"/>
+          <w:color w:val="181818"/>
+          <w:sz w:val="28"/>
+          <w:szCs w:val="28"/>
+        </w:rPr>
+        <w:t xml:space="preserve">El indicador </w:t>
+      </w:r>
+      <w:proofErr w:type="spellStart"/>
+      <w:r>
+        <w:rPr>
+          <w:rFonts w:asciiTheme="majorHAnsi" w:hAnsiTheme="majorHAnsi" w:cstheme="majorHAnsi"/>
+          <w:color w:val="181818"/>
+          <w:sz w:val="28"/>
+          <w:szCs w:val="28"/>
+        </w:rPr>
+        <w:t>Ichimoku</w:t>
+      </w:r>
+      <w:proofErr w:type="spellEnd"/>
+      <w:r>
+        <w:rPr>
+          <w:rFonts w:asciiTheme="majorHAnsi" w:hAnsiTheme="majorHAnsi" w:cstheme="majorHAnsi"/>
+          <w:color w:val="181818"/>
+          <w:sz w:val="28"/>
+          <w:szCs w:val="28"/>
+        </w:rPr>
+        <w:t xml:space="preserve"> es un indicador técnico que, mediante cinco líneas complementarias que se añaden al gráfico tradicional de velas, trata de definir la tendencia general, dar señal de compra- venta o ver la fuerza de la señal que está dando el gráfico.</w:t>
       </w:r>
     </w:p>
     <w:p>
@@ -1303,7 +1766,79 @@
           <w:sz w:val="28"/>
           <w:szCs w:val="28"/>
         </w:rPr>
-        <w:t>El indicador MACD (Moving Average Convergence Divergence) o, en su traducción al español, Media Móvil de Convergencia/Divergencia, es un indicador comercial utilizado en el análisis técnico de los precios de las acciones. Está diseñado para revelar los cambios en la fuerza, la dirección, el impulso y la duración de una tendencia en el precio de una acción.</w:t>
+        <w:t>El indicador MACD (</w:t>
+      </w:r>
+      <w:proofErr w:type="spellStart"/>
+      <w:r>
+        <w:rPr>
+          <w:rFonts w:asciiTheme="majorHAnsi" w:hAnsiTheme="majorHAnsi" w:cstheme="majorHAnsi"/>
+          <w:sz w:val="28"/>
+          <w:szCs w:val="28"/>
+        </w:rPr>
+        <w:t>Moving</w:t>
+      </w:r>
+      <w:proofErr w:type="spellEnd"/>
+      <w:r>
+        <w:rPr>
+          <w:rFonts w:asciiTheme="majorHAnsi" w:hAnsiTheme="majorHAnsi" w:cstheme="majorHAnsi"/>
+          <w:sz w:val="28"/>
+          <w:szCs w:val="28"/>
+        </w:rPr>
+        <w:t xml:space="preserve"> </w:t>
+      </w:r>
+      <w:proofErr w:type="spellStart"/>
+      <w:r>
+        <w:rPr>
+          <w:rFonts w:asciiTheme="majorHAnsi" w:hAnsiTheme="majorHAnsi" w:cstheme="majorHAnsi"/>
+          <w:sz w:val="28"/>
+          <w:szCs w:val="28"/>
+        </w:rPr>
+        <w:t>Average</w:t>
+      </w:r>
+      <w:proofErr w:type="spellEnd"/>
+      <w:r>
+        <w:rPr>
+          <w:rFonts w:asciiTheme="majorHAnsi" w:hAnsiTheme="majorHAnsi" w:cstheme="majorHAnsi"/>
+          <w:sz w:val="28"/>
+          <w:szCs w:val="28"/>
+        </w:rPr>
+        <w:t xml:space="preserve"> </w:t>
+      </w:r>
+      <w:proofErr w:type="spellStart"/>
+      <w:r>
+        <w:rPr>
+          <w:rFonts w:asciiTheme="majorHAnsi" w:hAnsiTheme="majorHAnsi" w:cstheme="majorHAnsi"/>
+          <w:sz w:val="28"/>
+          <w:szCs w:val="28"/>
+        </w:rPr>
+        <w:t>Convergence</w:t>
+      </w:r>
+      <w:proofErr w:type="spellEnd"/>
+      <w:r>
+        <w:rPr>
+          <w:rFonts w:asciiTheme="majorHAnsi" w:hAnsiTheme="majorHAnsi" w:cstheme="majorHAnsi"/>
+          <w:sz w:val="28"/>
+          <w:szCs w:val="28"/>
+        </w:rPr>
+        <w:t xml:space="preserve"> </w:t>
+      </w:r>
+      <w:proofErr w:type="spellStart"/>
+      <w:r>
+        <w:rPr>
+          <w:rFonts w:asciiTheme="majorHAnsi" w:hAnsiTheme="majorHAnsi" w:cstheme="majorHAnsi"/>
+          <w:sz w:val="28"/>
+          <w:szCs w:val="28"/>
+        </w:rPr>
+        <w:t>Divergence</w:t>
+      </w:r>
+      <w:proofErr w:type="spellEnd"/>
+      <w:r>
+        <w:rPr>
+          <w:rFonts w:asciiTheme="majorHAnsi" w:hAnsiTheme="majorHAnsi" w:cstheme="majorHAnsi"/>
+          <w:sz w:val="28"/>
+          <w:szCs w:val="28"/>
+        </w:rPr>
+        <w:t>) o, en su traducción al español, Media Móvil de Convergencia/Divergencia, es un indicador comercial utilizado en el análisis técnico de los precios de las acciones. Está diseñado para revelar los cambios en la fuerza, la dirección, el impulso y la duración de una tendencia en el precio de una acción.</w:t>
       </w:r>
     </w:p>
     <w:p>
@@ -1456,6 +1991,7 @@
           <w:szCs w:val="28"/>
         </w:rPr>
       </w:pPr>
+      <w:proofErr w:type="spellStart"/>
       <w:r>
         <w:rPr>
           <w:rFonts w:asciiTheme="majorHAnsi" w:hAnsiTheme="majorHAnsi" w:cstheme="majorHAnsi"/>
@@ -1464,16 +2000,38 @@
           <w:sz w:val="28"/>
           <w:szCs w:val="28"/>
         </w:rPr>
-        <w:t xml:space="preserve">Flask: </w:t>
-      </w:r>
-      <w:r>
-        <w:rPr>
-          <w:rFonts w:asciiTheme="majorHAnsi" w:hAnsiTheme="majorHAnsi" w:cstheme="majorHAnsi"/>
+        <w:t>Flask</w:t>
+      </w:r>
+      <w:proofErr w:type="spellEnd"/>
+      <w:r>
+        <w:rPr>
+          <w:rFonts w:asciiTheme="majorHAnsi" w:hAnsiTheme="majorHAnsi" w:cstheme="majorHAnsi"/>
+          <w:b/>
           <w:color w:val="181818"/>
           <w:sz w:val="28"/>
           <w:szCs w:val="28"/>
         </w:rPr>
-        <w:t>Flask es un framework minimalista escrito en Python que permite crear aplicaciones web rápidamente y con un mínimo número de líneas de código.</w:t>
+        <w:t xml:space="preserve">: </w:t>
+      </w:r>
+      <w:proofErr w:type="spellStart"/>
+      <w:r>
+        <w:rPr>
+          <w:rFonts w:asciiTheme="majorHAnsi" w:hAnsiTheme="majorHAnsi" w:cstheme="majorHAnsi"/>
+          <w:color w:val="181818"/>
+          <w:sz w:val="28"/>
+          <w:szCs w:val="28"/>
+        </w:rPr>
+        <w:t>Flask</w:t>
+      </w:r>
+      <w:proofErr w:type="spellEnd"/>
+      <w:r>
+        <w:rPr>
+          <w:rFonts w:asciiTheme="majorHAnsi" w:hAnsiTheme="majorHAnsi" w:cstheme="majorHAnsi"/>
+          <w:color w:val="181818"/>
+          <w:sz w:val="28"/>
+          <w:szCs w:val="28"/>
+        </w:rPr>
+        <w:t xml:space="preserve"> es un framework minimalista escrito en Python que permite crear aplicaciones web rápidamente y con un mínimo número de líneas de código.</w:t>
       </w:r>
     </w:p>
     <w:p>
@@ -1545,7 +2103,27 @@
           <w:sz w:val="28"/>
           <w:szCs w:val="28"/>
         </w:rPr>
-        <w:t>Un dashboard o cuadro de mando es una herramienta de inteligencia empresarial que representa, de manera visual, los KPI’s o métricas que afectan en el logro de los objetivos de tu estrategia de Marketing digital.</w:t>
+        <w:t xml:space="preserve">Un dashboard o cuadro de mando es una herramienta de inteligencia empresarial que representa, de manera visual, los </w:t>
+      </w:r>
+      <w:proofErr w:type="spellStart"/>
+      <w:r>
+        <w:rPr>
+          <w:rFonts w:asciiTheme="majorHAnsi" w:hAnsiTheme="majorHAnsi" w:cstheme="majorHAnsi"/>
+          <w:color w:val="181818"/>
+          <w:sz w:val="28"/>
+          <w:szCs w:val="28"/>
+        </w:rPr>
+        <w:t>KPI’s</w:t>
+      </w:r>
+      <w:proofErr w:type="spellEnd"/>
+      <w:r>
+        <w:rPr>
+          <w:rFonts w:asciiTheme="majorHAnsi" w:hAnsiTheme="majorHAnsi" w:cstheme="majorHAnsi"/>
+          <w:color w:val="181818"/>
+          <w:sz w:val="28"/>
+          <w:szCs w:val="28"/>
+        </w:rPr>
+        <w:t xml:space="preserve"> o métricas que afectan en el logro de los objetivos de tu estrategia de Marketing digital.</w:t>
       </w:r>
     </w:p>
     <w:p>
@@ -1666,7 +2244,25 @@
           <w:sz w:val="28"/>
           <w:szCs w:val="28"/>
         </w:rPr>
-        <w:t xml:space="preserve">los indicadores del mercado forex por medio de </w:t>
+        <w:t xml:space="preserve">los indicadores del mercado </w:t>
+      </w:r>
+      <w:proofErr w:type="spellStart"/>
+      <w:r>
+        <w:rPr>
+          <w:rFonts w:asciiTheme="majorHAnsi" w:hAnsiTheme="majorHAnsi" w:cstheme="majorHAnsi"/>
+          <w:sz w:val="28"/>
+          <w:szCs w:val="28"/>
+        </w:rPr>
+        <w:t>forex</w:t>
+      </w:r>
+      <w:proofErr w:type="spellEnd"/>
+      <w:r>
+        <w:rPr>
+          <w:rFonts w:asciiTheme="majorHAnsi" w:hAnsiTheme="majorHAnsi" w:cstheme="majorHAnsi"/>
+          <w:sz w:val="28"/>
+          <w:szCs w:val="28"/>
+        </w:rPr>
+        <w:t xml:space="preserve"> por medio de </w:t>
       </w:r>
       <w:r>
         <w:rPr>
@@ -1754,7 +2350,25 @@
           <w:sz w:val="28"/>
           <w:szCs w:val="28"/>
         </w:rPr>
-        <w:t>Consumir un endpoint para obtener los datos del activo financiero que se desee analizar.</w:t>
+        <w:t xml:space="preserve">Consumir un </w:t>
+      </w:r>
+      <w:proofErr w:type="spellStart"/>
+      <w:r>
+        <w:rPr>
+          <w:rFonts w:asciiTheme="majorHAnsi" w:hAnsiTheme="majorHAnsi" w:cstheme="majorHAnsi"/>
+          <w:sz w:val="28"/>
+          <w:szCs w:val="28"/>
+        </w:rPr>
+        <w:t>endpoint</w:t>
+      </w:r>
+      <w:proofErr w:type="spellEnd"/>
+      <w:r>
+        <w:rPr>
+          <w:rFonts w:asciiTheme="majorHAnsi" w:hAnsiTheme="majorHAnsi" w:cstheme="majorHAnsi"/>
+          <w:sz w:val="28"/>
+          <w:szCs w:val="28"/>
+        </w:rPr>
+        <w:t xml:space="preserve"> para obtener los datos del activo financiero que se desee analizar.</w:t>
       </w:r>
     </w:p>
     <w:p>
@@ -1970,7 +2584,25 @@
           <w:sz w:val="28"/>
           <w:szCs w:val="28"/>
         </w:rPr>
-        <w:t>La investigación es de tipo cualitativa porque permitirá al trader tomar una decisión en cuanto a sus inversiones.</w:t>
+        <w:t xml:space="preserve">La investigación es de tipo cualitativa porque permitirá al </w:t>
+      </w:r>
+      <w:proofErr w:type="spellStart"/>
+      <w:r>
+        <w:rPr>
+          <w:rFonts w:asciiTheme="majorHAnsi" w:hAnsiTheme="majorHAnsi" w:cstheme="majorHAnsi"/>
+          <w:sz w:val="28"/>
+          <w:szCs w:val="28"/>
+        </w:rPr>
+        <w:t>trader</w:t>
+      </w:r>
+      <w:proofErr w:type="spellEnd"/>
+      <w:r>
+        <w:rPr>
+          <w:rFonts w:asciiTheme="majorHAnsi" w:hAnsiTheme="majorHAnsi" w:cstheme="majorHAnsi"/>
+          <w:sz w:val="28"/>
+          <w:szCs w:val="28"/>
+        </w:rPr>
+        <w:t xml:space="preserve"> tomar una decisión en cuanto a sus inversiones.</w:t>
       </w:r>
     </w:p>
     <w:p>
@@ -2081,7 +2713,27 @@
           <w:sz w:val="28"/>
           <w:szCs w:val="28"/>
         </w:rPr>
-        <w:t xml:space="preserve"> endpoint para obtener los datos del activo financiero que se desee analizar.</w:t>
+        <w:t xml:space="preserve"> </w:t>
+      </w:r>
+      <w:proofErr w:type="spellStart"/>
+      <w:r>
+        <w:rPr>
+          <w:rFonts w:asciiTheme="majorHAnsi" w:hAnsiTheme="majorHAnsi" w:cstheme="majorHAnsi"/>
+          <w:bCs/>
+          <w:sz w:val="28"/>
+          <w:szCs w:val="28"/>
+        </w:rPr>
+        <w:t>endpoint</w:t>
+      </w:r>
+      <w:proofErr w:type="spellEnd"/>
+      <w:r>
+        <w:rPr>
+          <w:rFonts w:asciiTheme="majorHAnsi" w:hAnsiTheme="majorHAnsi" w:cstheme="majorHAnsi"/>
+          <w:bCs/>
+          <w:sz w:val="28"/>
+          <w:szCs w:val="28"/>
+        </w:rPr>
+        <w:t xml:space="preserve"> para obtener los datos del activo financiero que se desee analizar.</w:t>
       </w:r>
     </w:p>
     <w:p>
@@ -2236,7 +2888,25 @@
           <w:sz w:val="28"/>
           <w:szCs w:val="28"/>
         </w:rPr>
-        <w:t xml:space="preserve">Posteriormente a la descarga de la información es necesario hacer una refinación de los datos eliminando los null, datos fuera del rango solicitado y duplicados en caso de ser necesario; todo esto se hará con pandas y sus módulos de limpieza.  </w:t>
+        <w:t xml:space="preserve">Posteriormente a la descarga de la información es necesario hacer una refinación de los datos eliminando los </w:t>
+      </w:r>
+      <w:proofErr w:type="spellStart"/>
+      <w:r>
+        <w:rPr>
+          <w:rFonts w:asciiTheme="majorHAnsi" w:hAnsiTheme="majorHAnsi" w:cstheme="majorHAnsi"/>
+          <w:sz w:val="28"/>
+          <w:szCs w:val="28"/>
+        </w:rPr>
+        <w:t>null</w:t>
+      </w:r>
+      <w:proofErr w:type="spellEnd"/>
+      <w:r>
+        <w:rPr>
+          <w:rFonts w:asciiTheme="majorHAnsi" w:hAnsiTheme="majorHAnsi" w:cstheme="majorHAnsi"/>
+          <w:sz w:val="28"/>
+          <w:szCs w:val="28"/>
+        </w:rPr>
+        <w:t xml:space="preserve">, datos fuera del rango solicitado y duplicados en caso de ser necesario; todo esto se hará con pandas y sus módulos de limpieza.  </w:t>
       </w:r>
     </w:p>
     <w:p>
@@ -3082,14 +3752,36 @@
         </w:rPr>
         <w:t>Inicialmente se utiliza el método .</w:t>
       </w:r>
-      <w:r>
-        <w:rPr>
-          <w:rFonts w:asciiTheme="majorHAnsi" w:hAnsiTheme="majorHAnsi" w:cstheme="majorHAnsi"/>
-          <w:b/>
-          <w:sz w:val="28"/>
-          <w:szCs w:val="28"/>
-        </w:rPr>
-        <w:t>info()</w:t>
+      <w:proofErr w:type="spellStart"/>
+      <w:proofErr w:type="gramStart"/>
+      <w:r>
+        <w:rPr>
+          <w:rFonts w:asciiTheme="majorHAnsi" w:hAnsiTheme="majorHAnsi" w:cstheme="majorHAnsi"/>
+          <w:b/>
+          <w:sz w:val="28"/>
+          <w:szCs w:val="28"/>
+        </w:rPr>
+        <w:t>info</w:t>
+      </w:r>
+      <w:proofErr w:type="spellEnd"/>
+      <w:r>
+        <w:rPr>
+          <w:rFonts w:asciiTheme="majorHAnsi" w:hAnsiTheme="majorHAnsi" w:cstheme="majorHAnsi"/>
+          <w:b/>
+          <w:sz w:val="28"/>
+          <w:szCs w:val="28"/>
+        </w:rPr>
+        <w:t>(</w:t>
+      </w:r>
+      <w:proofErr w:type="gramEnd"/>
+      <w:r>
+        <w:rPr>
+          <w:rFonts w:asciiTheme="majorHAnsi" w:hAnsiTheme="majorHAnsi" w:cstheme="majorHAnsi"/>
+          <w:b/>
+          <w:sz w:val="28"/>
+          <w:szCs w:val="28"/>
+        </w:rPr>
+        <w:t>)</w:t>
       </w:r>
       <w:r>
         <w:rPr>
@@ -3210,7 +3902,27 @@
           <w:sz w:val="28"/>
           <w:szCs w:val="28"/>
         </w:rPr>
-        <w:t xml:space="preserve">En donde se observa que la cantidad de filas o “entries” es 823 y corresponden exactamente a la misma cantidad de filas para cada columna, lo cual deja explicito que no existen columnas con datos nulos porque los tamaños son </w:t>
+        <w:t>En donde se observa que la cantidad de filas o “</w:t>
+      </w:r>
+      <w:proofErr w:type="spellStart"/>
+      <w:r>
+        <w:rPr>
+          <w:rFonts w:asciiTheme="majorHAnsi" w:hAnsiTheme="majorHAnsi" w:cstheme="majorHAnsi"/>
+          <w:bCs/>
+          <w:sz w:val="28"/>
+          <w:szCs w:val="28"/>
+        </w:rPr>
+        <w:t>entries</w:t>
+      </w:r>
+      <w:proofErr w:type="spellEnd"/>
+      <w:r>
+        <w:rPr>
+          <w:rFonts w:asciiTheme="majorHAnsi" w:hAnsiTheme="majorHAnsi" w:cstheme="majorHAnsi"/>
+          <w:bCs/>
+          <w:sz w:val="28"/>
+          <w:szCs w:val="28"/>
+        </w:rPr>
+        <w:t xml:space="preserve">” es 823 y corresponden exactamente a la misma cantidad de filas para cada columna, lo cual deja explicito que no existen columnas con datos nulos porque los tamaños son </w:t>
       </w:r>
       <w:r>
         <w:rPr>
@@ -3283,16 +3995,36 @@
           <w:sz w:val="28"/>
           <w:szCs w:val="28"/>
         </w:rPr>
-        <w:t xml:space="preserve">Los duplicados se encuentran con el método </w:t>
-      </w:r>
-      <w:r>
-        <w:rPr>
-          <w:rFonts w:asciiTheme="majorHAnsi" w:hAnsiTheme="majorHAnsi" w:cstheme="majorHAnsi"/>
-          <w:b/>
-          <w:sz w:val="28"/>
-          <w:szCs w:val="28"/>
-        </w:rPr>
-        <w:t>.duplicated()</w:t>
+        <w:t xml:space="preserve">Los duplicados se encuentran con el </w:t>
+      </w:r>
+      <w:proofErr w:type="gramStart"/>
+      <w:r>
+        <w:rPr>
+          <w:rFonts w:asciiTheme="majorHAnsi" w:hAnsiTheme="majorHAnsi" w:cstheme="majorHAnsi"/>
+          <w:bCs/>
+          <w:sz w:val="28"/>
+          <w:szCs w:val="28"/>
+        </w:rPr>
+        <w:t xml:space="preserve">método </w:t>
+      </w:r>
+      <w:r>
+        <w:rPr>
+          <w:rFonts w:asciiTheme="majorHAnsi" w:hAnsiTheme="majorHAnsi" w:cstheme="majorHAnsi"/>
+          <w:b/>
+          <w:sz w:val="28"/>
+          <w:szCs w:val="28"/>
+        </w:rPr>
+        <w:t>.duplicated</w:t>
+      </w:r>
+      <w:proofErr w:type="gramEnd"/>
+      <w:r>
+        <w:rPr>
+          <w:rFonts w:asciiTheme="majorHAnsi" w:hAnsiTheme="majorHAnsi" w:cstheme="majorHAnsi"/>
+          <w:b/>
+          <w:sz w:val="28"/>
+          <w:szCs w:val="28"/>
+        </w:rPr>
+        <w:t>()</w:t>
       </w:r>
       <w:r>
         <w:rPr>
@@ -3303,14 +4035,45 @@
         </w:rPr>
         <w:t xml:space="preserve"> y con la propiedad </w:t>
       </w:r>
-      <w:r>
-        <w:rPr>
-          <w:rFonts w:asciiTheme="majorHAnsi" w:hAnsiTheme="majorHAnsi" w:cstheme="majorHAnsi"/>
-          <w:b/>
-          <w:sz w:val="28"/>
-          <w:szCs w:val="28"/>
-        </w:rPr>
-        <w:t>keep=’first’</w:t>
+      <w:proofErr w:type="spellStart"/>
+      <w:r>
+        <w:rPr>
+          <w:rFonts w:asciiTheme="majorHAnsi" w:hAnsiTheme="majorHAnsi" w:cstheme="majorHAnsi"/>
+          <w:b/>
+          <w:sz w:val="28"/>
+          <w:szCs w:val="28"/>
+        </w:rPr>
+        <w:t>keep</w:t>
+      </w:r>
+      <w:proofErr w:type="spellEnd"/>
+      <w:r>
+        <w:rPr>
+          <w:rFonts w:asciiTheme="majorHAnsi" w:hAnsiTheme="majorHAnsi" w:cstheme="majorHAnsi"/>
+          <w:b/>
+          <w:sz w:val="28"/>
+          <w:szCs w:val="28"/>
+        </w:rPr>
+        <w:t>=’</w:t>
+      </w:r>
+      <w:proofErr w:type="spellStart"/>
+      <w:r>
+        <w:rPr>
+          <w:rFonts w:asciiTheme="majorHAnsi" w:hAnsiTheme="majorHAnsi" w:cstheme="majorHAnsi"/>
+          <w:b/>
+          <w:sz w:val="28"/>
+          <w:szCs w:val="28"/>
+        </w:rPr>
+        <w:t>first</w:t>
+      </w:r>
+      <w:proofErr w:type="spellEnd"/>
+      <w:r>
+        <w:rPr>
+          <w:rFonts w:asciiTheme="majorHAnsi" w:hAnsiTheme="majorHAnsi" w:cstheme="majorHAnsi"/>
+          <w:b/>
+          <w:sz w:val="28"/>
+          <w:szCs w:val="28"/>
+        </w:rPr>
+        <w:t>’</w:t>
       </w:r>
       <w:r>
         <w:rPr>
@@ -3552,7 +4315,27 @@
           <w:sz w:val="28"/>
           <w:szCs w:val="28"/>
         </w:rPr>
-        <w:t>La transformación se hace con el objetivo de llevar los datos de un formato inapropiado a otro formato mas útil, en nuestro caso la</w:t>
+        <w:t xml:space="preserve">La transformación se hace con el objetivo de llevar los datos de un formato inapropiado a otro formato </w:t>
+      </w:r>
+      <w:proofErr w:type="spellStart"/>
+      <w:r>
+        <w:rPr>
+          <w:rFonts w:asciiTheme="majorHAnsi" w:hAnsiTheme="majorHAnsi" w:cstheme="majorHAnsi"/>
+          <w:bCs/>
+          <w:sz w:val="28"/>
+          <w:szCs w:val="28"/>
+        </w:rPr>
+        <w:t>mas</w:t>
+      </w:r>
+      <w:proofErr w:type="spellEnd"/>
+      <w:r>
+        <w:rPr>
+          <w:rFonts w:asciiTheme="majorHAnsi" w:hAnsiTheme="majorHAnsi" w:cstheme="majorHAnsi"/>
+          <w:bCs/>
+          <w:sz w:val="28"/>
+          <w:szCs w:val="28"/>
+        </w:rPr>
+        <w:t xml:space="preserve"> útil, en nuestro caso la</w:t>
       </w:r>
       <w:r>
         <w:rPr>
@@ -3597,7 +4380,27 @@
           <w:sz w:val="28"/>
           <w:szCs w:val="28"/>
         </w:rPr>
-        <w:t>n son Close, High y Low</w:t>
+        <w:t xml:space="preserve">n son </w:t>
+      </w:r>
+      <w:proofErr w:type="spellStart"/>
+      <w:r>
+        <w:rPr>
+          <w:rFonts w:asciiTheme="majorHAnsi" w:hAnsiTheme="majorHAnsi" w:cstheme="majorHAnsi"/>
+          <w:bCs/>
+          <w:sz w:val="28"/>
+          <w:szCs w:val="28"/>
+        </w:rPr>
+        <w:t>Close</w:t>
+      </w:r>
+      <w:proofErr w:type="spellEnd"/>
+      <w:r>
+        <w:rPr>
+          <w:rFonts w:asciiTheme="majorHAnsi" w:hAnsiTheme="majorHAnsi" w:cstheme="majorHAnsi"/>
+          <w:bCs/>
+          <w:sz w:val="28"/>
+          <w:szCs w:val="28"/>
+        </w:rPr>
+        <w:t>, High y Low</w:t>
       </w:r>
       <w:r>
         <w:rPr>
@@ -3894,6 +4697,8 @@
               </w:rPr>
               <w:t>SMA(</w:t>
             </w:r>
+            <w:proofErr w:type="spellStart"/>
+            <w:proofErr w:type="gramStart"/>
             <w:r>
               <w:rPr>
                 <w:rFonts w:asciiTheme="majorHAnsi" w:hAnsiTheme="majorHAnsi" w:cstheme="majorHAnsi"/>
@@ -3910,7 +4715,18 @@
                 <w:sz w:val="28"/>
                 <w:szCs w:val="28"/>
               </w:rPr>
-              <w:t>,n)</w:t>
+              <w:t>,n</w:t>
+            </w:r>
+            <w:proofErr w:type="spellEnd"/>
+            <w:proofErr w:type="gramEnd"/>
+            <w:r>
+              <w:rPr>
+                <w:rFonts w:asciiTheme="majorHAnsi" w:hAnsiTheme="majorHAnsi" w:cstheme="majorHAnsi"/>
+                <w:bCs/>
+                <w:sz w:val="28"/>
+                <w:szCs w:val="28"/>
+              </w:rPr>
+              <w:t>)</w:t>
             </w:r>
           </w:p>
         </w:tc>
@@ -3966,6 +4782,8 @@
               </w:rPr>
               <w:t>BBANDS(</w:t>
             </w:r>
+            <w:proofErr w:type="spellStart"/>
+            <w:proofErr w:type="gramStart"/>
             <w:r>
               <w:rPr>
                 <w:rFonts w:asciiTheme="majorHAnsi" w:hAnsiTheme="majorHAnsi" w:cstheme="majorHAnsi"/>
@@ -3982,7 +4800,18 @@
                 <w:sz w:val="28"/>
                 <w:szCs w:val="28"/>
               </w:rPr>
-              <w:t>,timeperiod=n)</w:t>
+              <w:t>,timeperiod</w:t>
+            </w:r>
+            <w:proofErr w:type="spellEnd"/>
+            <w:proofErr w:type="gramEnd"/>
+            <w:r>
+              <w:rPr>
+                <w:rFonts w:asciiTheme="majorHAnsi" w:hAnsiTheme="majorHAnsi" w:cstheme="majorHAnsi"/>
+                <w:bCs/>
+                <w:sz w:val="28"/>
+                <w:szCs w:val="28"/>
+              </w:rPr>
+              <w:t>=n)</w:t>
             </w:r>
           </w:p>
         </w:tc>
@@ -4030,16 +4859,52 @@
                 <w:bCs/>
                 <w:sz w:val="28"/>
                 <w:szCs w:val="28"/>
+                <w:lang w:val="en-US"/>
               </w:rPr>
             </w:pPr>
+            <w:proofErr w:type="gramStart"/>
             <w:r>
               <w:rPr>
                 <w:rFonts w:asciiTheme="majorHAnsi" w:hAnsiTheme="majorHAnsi" w:cstheme="majorHAnsi"/>
                 <w:bCs/>
                 <w:sz w:val="28"/>
                 <w:szCs w:val="28"/>
+                <w:lang w:val="en-US"/>
               </w:rPr>
-              <w:t>ADX(high, low, close, timeperiod=14)</w:t>
+              <w:t>ADX(</w:t>
+            </w:r>
+            <w:proofErr w:type="gramEnd"/>
+            <w:r>
+              <w:rPr>
+                <w:rFonts w:asciiTheme="majorHAnsi" w:hAnsiTheme="majorHAnsi" w:cstheme="majorHAnsi"/>
+                <w:bCs/>
+                <w:sz w:val="28"/>
+                <w:szCs w:val="28"/>
+                <w:lang w:val="en-US"/>
+              </w:rPr>
+              <w:t xml:space="preserve">high, low, close, </w:t>
+            </w:r>
+            <w:proofErr w:type="spellStart"/>
+            <w:r>
+              <w:rPr>
+                <w:rFonts w:asciiTheme="majorHAnsi" w:hAnsiTheme="majorHAnsi" w:cstheme="majorHAnsi"/>
+                <w:bCs/>
+                <w:sz w:val="28"/>
+                <w:szCs w:val="28"/>
+                <w:lang w:val="en-US"/>
+              </w:rPr>
+              <w:t>timeperiod</w:t>
+            </w:r>
+            <w:proofErr w:type="spellEnd"/>
+            <w:r>
+              <w:rPr>
+                <w:rFonts w:asciiTheme="majorHAnsi" w:hAnsiTheme="majorHAnsi" w:cstheme="majorHAnsi"/>
+                <w:bCs/>
+                <w:sz w:val="28"/>
+                <w:szCs w:val="28"/>
+                <w:lang w:val="en-US"/>
+              </w:rPr>
+              <w:t>=14)</w:t>
             </w:r>
           </w:p>
         </w:tc>
@@ -4086,23 +4951,29 @@
                 <w:bCs/>
                 <w:sz w:val="28"/>
                 <w:szCs w:val="28"/>
+                <w:lang w:val="en-US"/>
               </w:rPr>
             </w:pPr>
+            <w:proofErr w:type="gramStart"/>
             <w:r>
               <w:rPr>
                 <w:rFonts w:asciiTheme="majorHAnsi" w:hAnsiTheme="majorHAnsi" w:cstheme="majorHAnsi"/>
                 <w:bCs/>
                 <w:sz w:val="28"/>
                 <w:szCs w:val="28"/>
+                <w:lang w:val="en-US"/>
               </w:rPr>
               <w:t>MACD(</w:t>
             </w:r>
+            <w:proofErr w:type="spellStart"/>
+            <w:proofErr w:type="gramEnd"/>
             <w:r>
               <w:rPr>
                 <w:rFonts w:asciiTheme="majorHAnsi" w:hAnsiTheme="majorHAnsi" w:cstheme="majorHAnsi"/>
                 <w:bCs/>
                 <w:sz w:val="28"/>
                 <w:szCs w:val="28"/>
+                <w:lang w:val="en-US"/>
               </w:rPr>
               <w:t>Close</w:t>
             </w:r>
@@ -4112,8 +4983,42 @@
                 <w:bCs/>
                 <w:sz w:val="28"/>
                 <w:szCs w:val="28"/>
+                <w:lang w:val="en-US"/>
               </w:rPr>
-              <w:t>,fastP, slowP,signalP)</w:t>
+              <w:t>,fastP</w:t>
+            </w:r>
+            <w:proofErr w:type="spellEnd"/>
+            <w:r>
+              <w:rPr>
+                <w:rFonts w:asciiTheme="majorHAnsi" w:hAnsiTheme="majorHAnsi" w:cstheme="majorHAnsi"/>
+                <w:bCs/>
+                <w:sz w:val="28"/>
+                <w:szCs w:val="28"/>
+                <w:lang w:val="en-US"/>
+              </w:rPr>
+              <w:t xml:space="preserve">, </w:t>
+            </w:r>
+            <w:proofErr w:type="spellStart"/>
+            <w:r>
+              <w:rPr>
+                <w:rFonts w:asciiTheme="majorHAnsi" w:hAnsiTheme="majorHAnsi" w:cstheme="majorHAnsi"/>
+                <w:bCs/>
+                <w:sz w:val="28"/>
+                <w:szCs w:val="28"/>
+                <w:lang w:val="en-US"/>
+              </w:rPr>
+              <w:t>slowP,signalP</w:t>
+            </w:r>
+            <w:proofErr w:type="spellEnd"/>
+            <w:r>
+              <w:rPr>
+                <w:rFonts w:asciiTheme="majorHAnsi" w:hAnsiTheme="majorHAnsi" w:cstheme="majorHAnsi"/>
+                <w:bCs/>
+                <w:sz w:val="28"/>
+                <w:szCs w:val="28"/>
+                <w:lang w:val="en-US"/>
+              </w:rPr>
+              <w:t>)</w:t>
             </w:r>
           </w:p>
         </w:tc>
@@ -4172,6 +5077,8 @@
               </w:rPr>
               <w:t>RSI(</w:t>
             </w:r>
+            <w:proofErr w:type="spellStart"/>
+            <w:proofErr w:type="gramStart"/>
             <w:r>
               <w:rPr>
                 <w:rFonts w:asciiTheme="majorHAnsi" w:hAnsiTheme="majorHAnsi" w:cstheme="majorHAnsi"/>
@@ -4188,7 +5095,18 @@
                 <w:sz w:val="28"/>
                 <w:szCs w:val="28"/>
               </w:rPr>
-              <w:t>,n)</w:t>
+              <w:t>,n</w:t>
+            </w:r>
+            <w:proofErr w:type="spellEnd"/>
+            <w:proofErr w:type="gramEnd"/>
+            <w:r>
+              <w:rPr>
+                <w:rFonts w:asciiTheme="majorHAnsi" w:hAnsiTheme="majorHAnsi" w:cstheme="majorHAnsi"/>
+                <w:bCs/>
+                <w:sz w:val="28"/>
+                <w:szCs w:val="28"/>
+              </w:rPr>
+              <w:t>)</w:t>
             </w:r>
           </w:p>
         </w:tc>
@@ -4321,6 +5239,69 @@
         </w:rPr>
         <w:t>Desarrollo de la interfaz gráfica (dashboard)</w:t>
       </w:r>
+    </w:p>
+    <w:p>
+      <w:pPr>
+        <w:jc w:val="both"/>
+        <w:rPr>
+          <w:rFonts w:asciiTheme="majorHAnsi" w:hAnsiTheme="majorHAnsi" w:cstheme="majorHAnsi"/>
+          <w:b/>
+          <w:sz w:val="28"/>
+          <w:szCs w:val="28"/>
+        </w:rPr>
+      </w:pPr>
+    </w:p>
+    <w:p>
+      <w:pPr>
+        <w:jc w:val="both"/>
+        <w:rPr>
+          <w:rFonts w:asciiTheme="majorHAnsi" w:hAnsiTheme="majorHAnsi" w:cstheme="majorHAnsi"/>
+          <w:b/>
+          <w:sz w:val="28"/>
+          <w:szCs w:val="28"/>
+        </w:rPr>
+      </w:pPr>
+    </w:p>
+    <w:p>
+      <w:pPr>
+        <w:rPr>
+          <w:rFonts w:asciiTheme="majorHAnsi" w:hAnsiTheme="majorHAnsi" w:cstheme="majorHAnsi"/>
+          <w:b/>
+          <w:sz w:val="28"/>
+          <w:szCs w:val="28"/>
+        </w:rPr>
+      </w:pPr>
+      <w:r>
+        <w:rPr>
+          <w:rFonts w:asciiTheme="majorHAnsi" w:hAnsiTheme="majorHAnsi" w:cstheme="majorHAnsi"/>
+          <w:b/>
+          <w:sz w:val="28"/>
+          <w:szCs w:val="28"/>
+        </w:rPr>
+        <w:t>Implementación de las recomendaciones</w:t>
+      </w:r>
+    </w:p>
+    <w:p>
+      <w:pPr>
+        <w:jc w:val="both"/>
+        <w:rPr>
+          <w:rFonts w:asciiTheme="majorHAnsi" w:hAnsiTheme="majorHAnsi" w:cstheme="majorHAnsi"/>
+          <w:b/>
+          <w:sz w:val="28"/>
+          <w:szCs w:val="28"/>
+        </w:rPr>
+      </w:pPr>
+    </w:p>
+    <w:p>
+      <w:pPr>
+        <w:jc w:val="both"/>
+        <w:rPr>
+          <w:rFonts w:asciiTheme="majorHAnsi" w:hAnsiTheme="majorHAnsi" w:cstheme="majorHAnsi"/>
+          <w:b/>
+          <w:sz w:val="28"/>
+          <w:szCs w:val="28"/>
+        </w:rPr>
+      </w:pPr>
     </w:p>
     <w:p>
       <w:pPr>
@@ -4588,7 +5569,6 @@
                         <w:szCs w:val="28"/>
                         <w:lang w:val="es-ES"/>
                       </w:rPr>
-                      <w:lastRenderedPageBreak/>
                       <w:t xml:space="preserve">[2] </w:t>
                     </w:r>
                   </w:p>

</xml_diff>